<commit_message>
Updated resume with correct links
</commit_message>
<xml_diff>
--- a/assets/Sarneet Resume.docx
+++ b/assets/Sarneet Resume.docx
@@ -1563,125 +1563,118 @@
         </w:rPr>
         <w:t>(</w:t>
       </w:r>
-      <w:hyperlink r:id="rId12" w:anchor="projects" w:history="1">
+      <w:hyperlink r:id="rId12" w:history="1">
         <w:r>
           <w:rPr>
             <w:rStyle w:val="Hyperlink"/>
             <w:szCs w:val="20"/>
           </w:rPr>
-          <w:t xml:space="preserve">See portfolio </w:t>
+          <w:t xml:space="preserve">See </w:t>
         </w:r>
         <w:r>
           <w:rPr>
             <w:rStyle w:val="Hyperlink"/>
             <w:szCs w:val="20"/>
           </w:rPr>
-          <w:t>p</w:t>
+          <w:t>README.md</w:t>
         </w:r>
         <w:r>
           <w:rPr>
             <w:rStyle w:val="Hyperlink"/>
             <w:szCs w:val="20"/>
           </w:rPr>
-          <w:t>age for details</w:t>
-        </w:r>
-      </w:hyperlink>
-      <w:r>
-        <w:rPr>
-          <w:color w:val="auto"/>
-          <w:szCs w:val="20"/>
-        </w:rPr>
-        <w:t>)</w:t>
-      </w:r>
-    </w:p>
-    <w:p>
-      <w:pPr>
-        <w:rPr>
-          <w:color w:val="auto"/>
-          <w:sz w:val="10"/>
-          <w:szCs w:val="10"/>
-        </w:rPr>
-      </w:pPr>
-    </w:p>
-    <w:p>
-      <w:pPr>
-        <w:rPr>
-          <w:color w:val="auto"/>
-          <w:szCs w:val="20"/>
-        </w:rPr>
-      </w:pPr>
-      <w:r>
-        <w:rPr>
-          <w:rStyle w:val="CapsExpandedColored"/>
-          <w:color w:val="auto"/>
-          <w:sz w:val="22"/>
-        </w:rPr>
-        <w:t>BlackJACk</w:t>
-      </w:r>
-      <w:r>
-        <w:rPr>
-          <w:rStyle w:val="CapsExpandedColored"/>
-          <w:color w:val="auto"/>
-          <w:sz w:val="22"/>
-        </w:rPr>
-        <w:t xml:space="preserve"> - </w:t>
-      </w:r>
-      <w:r>
-        <w:rPr>
-          <w:color w:val="auto"/>
-          <w:szCs w:val="20"/>
-        </w:rPr>
-        <w:t xml:space="preserve">Developed </w:t>
-      </w:r>
-      <w:r>
-        <w:rPr>
-          <w:color w:val="auto"/>
-          <w:szCs w:val="20"/>
-        </w:rPr>
-        <w:t xml:space="preserve">a standard black jack console application using Python to simulate a game between the player and computer. </w:t>
-      </w:r>
-      <w:r>
-        <w:rPr>
-          <w:color w:val="auto"/>
-          <w:szCs w:val="20"/>
-        </w:rPr>
-        <w:t>Dealer must hit until they have a hand total of 17 or more.</w:t>
-      </w:r>
-      <w:r>
-        <w:rPr>
-          <w:color w:val="auto"/>
-          <w:szCs w:val="20"/>
-        </w:rPr>
-        <w:t xml:space="preserve"> </w:t>
-      </w:r>
-      <w:r>
-        <w:rPr>
-          <w:color w:val="auto"/>
-          <w:szCs w:val="20"/>
-        </w:rPr>
-        <w:t xml:space="preserve"> (</w:t>
-      </w:r>
-      <w:hyperlink r:id="rId13" w:anchor="projects" w:history="1">
-        <w:r>
-          <w:rPr>
-            <w:rStyle w:val="Hyperlink"/>
-            <w:szCs w:val="20"/>
-          </w:rPr>
-          <w:t xml:space="preserve">See portfolio </w:t>
+          <w:t xml:space="preserve"> for </w:t>
         </w:r>
         <w:r>
           <w:rPr>
             <w:rStyle w:val="Hyperlink"/>
             <w:szCs w:val="20"/>
           </w:rPr>
-          <w:t>p</w:t>
+          <w:t>demo</w:t>
         </w:r>
+      </w:hyperlink>
+      <w:r>
+        <w:rPr>
+          <w:color w:val="auto"/>
+          <w:szCs w:val="20"/>
+        </w:rPr>
+        <w:t>)</w:t>
+      </w:r>
+    </w:p>
+    <w:p>
+      <w:pPr>
+        <w:rPr>
+          <w:color w:val="auto"/>
+          <w:sz w:val="10"/>
+          <w:szCs w:val="10"/>
+        </w:rPr>
+      </w:pPr>
+    </w:p>
+    <w:p>
+      <w:pPr>
+        <w:rPr>
+          <w:color w:val="auto"/>
+          <w:szCs w:val="20"/>
+        </w:rPr>
+      </w:pPr>
+      <w:r>
+        <w:rPr>
+          <w:rStyle w:val="CapsExpandedColored"/>
+          <w:color w:val="auto"/>
+          <w:sz w:val="22"/>
+        </w:rPr>
+        <w:t>BlackJACk</w:t>
+      </w:r>
+      <w:r>
+        <w:rPr>
+          <w:rStyle w:val="CapsExpandedColored"/>
+          <w:color w:val="auto"/>
+          <w:sz w:val="22"/>
+        </w:rPr>
+        <w:t xml:space="preserve"> - </w:t>
+      </w:r>
+      <w:r>
+        <w:rPr>
+          <w:color w:val="auto"/>
+          <w:szCs w:val="20"/>
+        </w:rPr>
+        <w:t xml:space="preserve">Developed </w:t>
+      </w:r>
+      <w:r>
+        <w:rPr>
+          <w:color w:val="auto"/>
+          <w:szCs w:val="20"/>
+        </w:rPr>
+        <w:t xml:space="preserve">a standard black jack console application using Python to simulate a game between the player and computer. </w:t>
+      </w:r>
+      <w:r>
+        <w:rPr>
+          <w:color w:val="auto"/>
+          <w:szCs w:val="20"/>
+        </w:rPr>
+        <w:t>Dealer must hit until they have a hand total of 17 or more.</w:t>
+      </w:r>
+      <w:r>
+        <w:rPr>
+          <w:color w:val="auto"/>
+          <w:szCs w:val="20"/>
+        </w:rPr>
+        <w:t xml:space="preserve"> </w:t>
+      </w:r>
+      <w:r>
+        <w:rPr>
+          <w:color w:val="auto"/>
+          <w:szCs w:val="20"/>
+        </w:rPr>
+        <w:t xml:space="preserve"> (</w:t>
+      </w:r>
+      <w:hyperlink r:id="rId13" w:history="1">
         <w:r>
           <w:rPr>
             <w:rStyle w:val="Hyperlink"/>
             <w:szCs w:val="20"/>
           </w:rPr>
-          <w:t>age for details</w:t>
+          <w:t>See README.md for demo</w:t>
         </w:r>
       </w:hyperlink>
       <w:r>
@@ -3630,7 +3623,7 @@
 </file>
 
 <file path=customXml/itemProps1.xml><?xml version="1.0" encoding="utf-8"?>
-<ds:datastoreItem xmlns:ds="http://schemas.openxmlformats.org/officeDocument/2006/customXml" ds:itemID="{24B5E2A1-F86C-4D36-B38A-CFCF53F53A67}">
+<ds:datastoreItem xmlns:ds="http://schemas.openxmlformats.org/officeDocument/2006/customXml" ds:itemID="{4022407D-0CE2-4644-993B-274CD4807B22}">
   <ds:schemaRefs>
     <ds:schemaRef ds:uri="http://schemas.openxmlformats.org/officeDocument/2006/bibliography"/>
   </ds:schemaRefs>

</xml_diff>